<commit_message>
Documento test aceptacion C Hacker Rank
</commit_message>
<xml_diff>
--- a/Acceptance test-C-Hacker Rank.docx
+++ b/Acceptance test-C-Hacker Rank.docx
@@ -718,6 +718,7 @@
           <w:docPartUnique/>
         </w:docPartObj>
       </w:sdtPr>
+      <w:sdtEndPr/>
       <w:sdtContent>
         <w:p>
           <w:pPr>
@@ -768,7 +769,7 @@
             <w:rPr>
               <w:noProof/>
             </w:rPr>
-            <w:instrText>HYPERLINK \l "_Toc7702117"</w:instrText>
+            <w:instrText>HYPERLINK \l "_Toc7725301"</w:instrText>
           </w:r>
           <w:r>
             <w:rPr>
@@ -816,7 +817,7 @@
               <w:noProof/>
               <w:webHidden/>
             </w:rPr>
-            <w:instrText xml:space="preserve"> PAGEREF _Toc7702117 \h </w:instrText>
+            <w:instrText xml:space="preserve"> PAGEREF _Toc7725301 \h </w:instrText>
           </w:r>
           <w:r>
             <w:rPr>
@@ -865,7 +866,7 @@
               <w:lang w:val="es-ES" w:eastAsia="es-ES"/>
             </w:rPr>
           </w:pPr>
-          <w:hyperlink w:anchor="_Toc7702118" w:history="1">
+          <w:hyperlink w:anchor="_Toc7725302" w:history="1">
             <w:r>
               <w:rPr>
                 <w:rStyle w:val="Hipervnculo"/>
@@ -892,7 +893,7 @@
                 <w:noProof/>
                 <w:webHidden/>
               </w:rPr>
-              <w:instrText xml:space="preserve"> PAGEREF _Toc7702118 \h </w:instrText>
+              <w:instrText xml:space="preserve"> PAGEREF _Toc7725302 \h </w:instrText>
             </w:r>
             <w:r>
               <w:rPr>
@@ -935,7 +936,7 @@
               <w:lang w:val="es-ES" w:eastAsia="es-ES"/>
             </w:rPr>
           </w:pPr>
-          <w:hyperlink w:anchor="_Toc7702119" w:history="1">
+          <w:hyperlink w:anchor="_Toc7725303" w:history="1">
             <w:r>
               <w:rPr>
                 <w:rStyle w:val="Hipervnculo"/>
@@ -962,7 +963,7 @@
                 <w:noProof/>
                 <w:webHidden/>
               </w:rPr>
-              <w:instrText xml:space="preserve"> PAGEREF _Toc7702119 \h </w:instrText>
+              <w:instrText xml:space="preserve"> PAGEREF _Toc7725303 \h </w:instrText>
             </w:r>
             <w:r>
               <w:rPr>
@@ -1005,7 +1006,7 @@
               <w:lang w:val="es-ES" w:eastAsia="es-ES"/>
             </w:rPr>
           </w:pPr>
-          <w:hyperlink w:anchor="_Toc7702120" w:history="1">
+          <w:hyperlink w:anchor="_Toc7725304" w:history="1">
             <w:r>
               <w:rPr>
                 <w:rStyle w:val="Hipervnculo"/>
@@ -1032,7 +1033,7 @@
                 <w:noProof/>
                 <w:webHidden/>
               </w:rPr>
-              <w:instrText xml:space="preserve"> PAGEREF _Toc7702120 \h </w:instrText>
+              <w:instrText xml:space="preserve"> PAGEREF _Toc7725304 \h </w:instrText>
             </w:r>
             <w:r>
               <w:rPr>
@@ -1075,7 +1076,7 @@
               <w:lang w:val="es-ES" w:eastAsia="es-ES"/>
             </w:rPr>
           </w:pPr>
-          <w:hyperlink w:anchor="_Toc7702121" w:history="1">
+          <w:hyperlink w:anchor="_Toc7725305" w:history="1">
             <w:r>
               <w:rPr>
                 <w:rStyle w:val="Hipervnculo"/>
@@ -1102,7 +1103,7 @@
                 <w:noProof/>
                 <w:webHidden/>
               </w:rPr>
-              <w:instrText xml:space="preserve"> PAGEREF _Toc7702121 \h </w:instrText>
+              <w:instrText xml:space="preserve"> PAGEREF _Toc7725305 \h </w:instrText>
             </w:r>
             <w:r>
               <w:rPr>
@@ -1145,7 +1146,7 @@
               <w:lang w:val="es-ES" w:eastAsia="es-ES"/>
             </w:rPr>
           </w:pPr>
-          <w:hyperlink w:anchor="_Toc7702122" w:history="1">
+          <w:hyperlink w:anchor="_Toc7725306" w:history="1">
             <w:r>
               <w:rPr>
                 <w:rStyle w:val="Hipervnculo"/>
@@ -1172,7 +1173,7 @@
                 <w:noProof/>
                 <w:webHidden/>
               </w:rPr>
-              <w:instrText xml:space="preserve"> PAGEREF _Toc7702122 \h </w:instrText>
+              <w:instrText xml:space="preserve"> PAGEREF _Toc7725306 \h </w:instrText>
             </w:r>
             <w:r>
               <w:rPr>
@@ -1215,7 +1216,7 @@
               <w:lang w:val="es-ES" w:eastAsia="es-ES"/>
             </w:rPr>
           </w:pPr>
-          <w:hyperlink w:anchor="_Toc7702123" w:history="1">
+          <w:hyperlink w:anchor="_Toc7725307" w:history="1">
             <w:r>
               <w:rPr>
                 <w:rStyle w:val="Hipervnculo"/>
@@ -1242,7 +1243,7 @@
                 <w:noProof/>
                 <w:webHidden/>
               </w:rPr>
-              <w:instrText xml:space="preserve"> PAGEREF _Toc7702123 \h </w:instrText>
+              <w:instrText xml:space="preserve"> PAGEREF _Toc7725307 \h </w:instrText>
             </w:r>
             <w:r>
               <w:rPr>
@@ -1285,7 +1286,7 @@
               <w:lang w:val="es-ES" w:eastAsia="es-ES"/>
             </w:rPr>
           </w:pPr>
-          <w:hyperlink w:anchor="_Toc7702124" w:history="1">
+          <w:hyperlink w:anchor="_Toc7725308" w:history="1">
             <w:r>
               <w:rPr>
                 <w:rStyle w:val="Hipervnculo"/>
@@ -1312,7 +1313,7 @@
                 <w:noProof/>
                 <w:webHidden/>
               </w:rPr>
-              <w:instrText xml:space="preserve"> PAGEREF _Toc7702124 \h </w:instrText>
+              <w:instrText xml:space="preserve"> PAGEREF _Toc7725308 \h </w:instrText>
             </w:r>
             <w:r>
               <w:rPr>
@@ -1355,7 +1356,7 @@
               <w:lang w:val="es-ES" w:eastAsia="es-ES"/>
             </w:rPr>
           </w:pPr>
-          <w:hyperlink w:anchor="_Toc7702125" w:history="1">
+          <w:hyperlink w:anchor="_Toc7725309" w:history="1">
             <w:r>
               <w:rPr>
                 <w:rStyle w:val="Hipervnculo"/>
@@ -1382,7 +1383,7 @@
                 <w:noProof/>
                 <w:webHidden/>
               </w:rPr>
-              <w:instrText xml:space="preserve"> PAGEREF _Toc7702125 \h </w:instrText>
+              <w:instrText xml:space="preserve"> PAGEREF _Toc7725309 \h </w:instrText>
             </w:r>
             <w:r>
               <w:rPr>
@@ -1425,7 +1426,7 @@
               <w:lang w:val="es-ES" w:eastAsia="es-ES"/>
             </w:rPr>
           </w:pPr>
-          <w:hyperlink w:anchor="_Toc7702126" w:history="1">
+          <w:hyperlink w:anchor="_Toc7725310" w:history="1">
             <w:r>
               <w:rPr>
                 <w:rStyle w:val="Hipervnculo"/>
@@ -1452,7 +1453,7 @@
                 <w:noProof/>
                 <w:webHidden/>
               </w:rPr>
-              <w:instrText xml:space="preserve"> PAGEREF _Toc7702126 \h </w:instrText>
+              <w:instrText xml:space="preserve"> PAGEREF _Toc7725310 \h </w:instrText>
             </w:r>
             <w:r>
               <w:rPr>
@@ -1495,7 +1496,7 @@
               <w:lang w:val="es-ES" w:eastAsia="es-ES"/>
             </w:rPr>
           </w:pPr>
-          <w:hyperlink w:anchor="_Toc7702127" w:history="1">
+          <w:hyperlink w:anchor="_Toc7725311" w:history="1">
             <w:r>
               <w:rPr>
                 <w:rStyle w:val="Hipervnculo"/>
@@ -1522,7 +1523,7 @@
                 <w:noProof/>
                 <w:webHidden/>
               </w:rPr>
-              <w:instrText xml:space="preserve"> PAGEREF _Toc7702127 \h </w:instrText>
+              <w:instrText xml:space="preserve"> PAGEREF _Toc7725311 \h </w:instrText>
             </w:r>
             <w:r>
               <w:rPr>
@@ -1565,13 +1566,13 @@
               <w:lang w:val="es-ES" w:eastAsia="es-ES"/>
             </w:rPr>
           </w:pPr>
-          <w:hyperlink w:anchor="_Toc7702128" w:history="1">
+          <w:hyperlink w:anchor="_Toc7725312" w:history="1">
             <w:r>
               <w:rPr>
                 <w:rStyle w:val="Hipervnculo"/>
                 <w:noProof/>
               </w:rPr>
-              <w:t>Use case 9.1 Delete a position</w:t>
+              <w:t>Use case 9.1 Cancel a position</w:t>
             </w:r>
             <w:r>
               <w:rPr>
@@ -1592,7 +1593,7 @@
                 <w:noProof/>
                 <w:webHidden/>
               </w:rPr>
-              <w:instrText xml:space="preserve"> PAGEREF _Toc7702128 \h </w:instrText>
+              <w:instrText xml:space="preserve"> PAGEREF _Toc7725312 \h </w:instrText>
             </w:r>
             <w:r>
               <w:rPr>
@@ -1635,13 +1636,13 @@
               <w:lang w:val="es-ES" w:eastAsia="es-ES"/>
             </w:rPr>
           </w:pPr>
-          <w:hyperlink w:anchor="_Toc7702129" w:history="1">
+          <w:hyperlink w:anchor="_Toc7725313" w:history="1">
             <w:r>
               <w:rPr>
                 <w:rStyle w:val="Hipervnculo"/>
                 <w:noProof/>
               </w:rPr>
-              <w:t>Use case 9.1 Cancel a position</w:t>
+              <w:t>Use case 9.2 List problems</w:t>
             </w:r>
             <w:r>
               <w:rPr>
@@ -1662,7 +1663,7 @@
                 <w:noProof/>
                 <w:webHidden/>
               </w:rPr>
-              <w:instrText xml:space="preserve"> PAGEREF _Toc7702129 \h </w:instrText>
+              <w:instrText xml:space="preserve"> PAGEREF _Toc7725313 \h </w:instrText>
             </w:r>
             <w:r>
               <w:rPr>
@@ -1705,13 +1706,13 @@
               <w:lang w:val="es-ES" w:eastAsia="es-ES"/>
             </w:rPr>
           </w:pPr>
-          <w:hyperlink w:anchor="_Toc7702130" w:history="1">
+          <w:hyperlink w:anchor="_Toc7725314" w:history="1">
             <w:r>
               <w:rPr>
                 <w:rStyle w:val="Hipervnculo"/>
                 <w:noProof/>
               </w:rPr>
-              <w:t>Use case 9.2 List problems</w:t>
+              <w:t>Use case 9.2 Show problem</w:t>
             </w:r>
             <w:r>
               <w:rPr>
@@ -1732,7 +1733,7 @@
                 <w:noProof/>
                 <w:webHidden/>
               </w:rPr>
-              <w:instrText xml:space="preserve"> PAGEREF _Toc7702130 \h </w:instrText>
+              <w:instrText xml:space="preserve"> PAGEREF _Toc7725314 \h </w:instrText>
             </w:r>
             <w:r>
               <w:rPr>
@@ -1775,13 +1776,13 @@
               <w:lang w:val="es-ES" w:eastAsia="es-ES"/>
             </w:rPr>
           </w:pPr>
-          <w:hyperlink w:anchor="_Toc7702131" w:history="1">
+          <w:hyperlink w:anchor="_Toc7725315" w:history="1">
             <w:r>
               <w:rPr>
                 <w:rStyle w:val="Hipervnculo"/>
                 <w:noProof/>
               </w:rPr>
-              <w:t>Use case 9.2 Show problem</w:t>
+              <w:t>Use case 9.2 Create problem</w:t>
             </w:r>
             <w:r>
               <w:rPr>
@@ -1802,7 +1803,7 @@
                 <w:noProof/>
                 <w:webHidden/>
               </w:rPr>
-              <w:instrText xml:space="preserve"> PAGEREF _Toc7702131 \h </w:instrText>
+              <w:instrText xml:space="preserve"> PAGEREF _Toc7725315 \h </w:instrText>
             </w:r>
             <w:r>
               <w:rPr>
@@ -1845,13 +1846,13 @@
               <w:lang w:val="es-ES" w:eastAsia="es-ES"/>
             </w:rPr>
           </w:pPr>
-          <w:hyperlink w:anchor="_Toc7702132" w:history="1">
+          <w:hyperlink w:anchor="_Toc7725316" w:history="1">
             <w:r>
               <w:rPr>
                 <w:rStyle w:val="Hipervnculo"/>
                 <w:noProof/>
               </w:rPr>
-              <w:t>Use case 9.2 Create problem</w:t>
+              <w:t>Use case 9.2 Update problem</w:t>
             </w:r>
             <w:r>
               <w:rPr>
@@ -1872,7 +1873,7 @@
                 <w:noProof/>
                 <w:webHidden/>
               </w:rPr>
-              <w:instrText xml:space="preserve"> PAGEREF _Toc7702132 \h </w:instrText>
+              <w:instrText xml:space="preserve"> PAGEREF _Toc7725316 \h </w:instrText>
             </w:r>
             <w:r>
               <w:rPr>
@@ -1892,7 +1893,7 @@
                 <w:noProof/>
                 <w:webHidden/>
               </w:rPr>
-              <w:t>23</w:t>
+              <w:t>24</w:t>
             </w:r>
             <w:r>
               <w:rPr>
@@ -1915,13 +1916,13 @@
               <w:lang w:val="es-ES" w:eastAsia="es-ES"/>
             </w:rPr>
           </w:pPr>
-          <w:hyperlink w:anchor="_Toc7702133" w:history="1">
+          <w:hyperlink w:anchor="_Toc7725317" w:history="1">
             <w:r>
               <w:rPr>
                 <w:rStyle w:val="Hipervnculo"/>
                 <w:noProof/>
               </w:rPr>
-              <w:t>Use case 9.2 Update problem</w:t>
+              <w:t>Use case 9.2 Create problem</w:t>
             </w:r>
             <w:r>
               <w:rPr>
@@ -1942,7 +1943,7 @@
                 <w:noProof/>
                 <w:webHidden/>
               </w:rPr>
-              <w:instrText xml:space="preserve"> PAGEREF _Toc7702133 \h </w:instrText>
+              <w:instrText xml:space="preserve"> PAGEREF _Toc7725317 \h </w:instrText>
             </w:r>
             <w:r>
               <w:rPr>
@@ -1962,7 +1963,7 @@
                 <w:noProof/>
                 <w:webHidden/>
               </w:rPr>
-              <w:t>24</w:t>
+              <w:t>25</w:t>
             </w:r>
             <w:r>
               <w:rPr>
@@ -1985,13 +1986,13 @@
               <w:lang w:val="es-ES" w:eastAsia="es-ES"/>
             </w:rPr>
           </w:pPr>
-          <w:hyperlink w:anchor="_Toc7702134" w:history="1">
+          <w:hyperlink w:anchor="_Toc7725318" w:history="1">
             <w:r>
               <w:rPr>
                 <w:rStyle w:val="Hipervnculo"/>
                 <w:noProof/>
               </w:rPr>
-              <w:t>Use case 9.2 Create problem</w:t>
+              <w:t>Use case 9.3 List applications (company)</w:t>
             </w:r>
             <w:r>
               <w:rPr>
@@ -2012,7 +2013,7 @@
                 <w:noProof/>
                 <w:webHidden/>
               </w:rPr>
-              <w:instrText xml:space="preserve"> PAGEREF _Toc7702134 \h </w:instrText>
+              <w:instrText xml:space="preserve"> PAGEREF _Toc7725318 \h </w:instrText>
             </w:r>
             <w:r>
               <w:rPr>
@@ -2032,7 +2033,7 @@
                 <w:noProof/>
                 <w:webHidden/>
               </w:rPr>
-              <w:t>25</w:t>
+              <w:t>26</w:t>
             </w:r>
             <w:r>
               <w:rPr>
@@ -2055,13 +2056,13 @@
               <w:lang w:val="es-ES" w:eastAsia="es-ES"/>
             </w:rPr>
           </w:pPr>
-          <w:hyperlink w:anchor="_Toc7702135" w:history="1">
+          <w:hyperlink w:anchor="_Toc7725319" w:history="1">
             <w:r>
               <w:rPr>
                 <w:rStyle w:val="Hipervnculo"/>
                 <w:noProof/>
               </w:rPr>
-              <w:t>Use case 9.3 List applications (company)</w:t>
+              <w:t>Use case 9.3 Show an application (company)</w:t>
             </w:r>
             <w:r>
               <w:rPr>
@@ -2082,7 +2083,7 @@
                 <w:noProof/>
                 <w:webHidden/>
               </w:rPr>
-              <w:instrText xml:space="preserve"> PAGEREF _Toc7702135 \h </w:instrText>
+              <w:instrText xml:space="preserve"> PAGEREF _Toc7725319 \h </w:instrText>
             </w:r>
             <w:r>
               <w:rPr>
@@ -2102,7 +2103,7 @@
                 <w:noProof/>
                 <w:webHidden/>
               </w:rPr>
-              <w:t>26</w:t>
+              <w:t>27</w:t>
             </w:r>
             <w:r>
               <w:rPr>
@@ -2125,13 +2126,13 @@
               <w:lang w:val="es-ES" w:eastAsia="es-ES"/>
             </w:rPr>
           </w:pPr>
-          <w:hyperlink w:anchor="_Toc7702136" w:history="1">
+          <w:hyperlink w:anchor="_Toc7725320" w:history="1">
             <w:r>
               <w:rPr>
                 <w:rStyle w:val="Hipervnculo"/>
                 <w:noProof/>
               </w:rPr>
-              <w:t>Use case 9.3 Show an application (company)</w:t>
+              <w:t>Use case 9.3 Update an application (company)</w:t>
             </w:r>
             <w:r>
               <w:rPr>
@@ -2152,7 +2153,7 @@
                 <w:noProof/>
                 <w:webHidden/>
               </w:rPr>
-              <w:instrText xml:space="preserve"> PAGEREF _Toc7702136 \h </w:instrText>
+              <w:instrText xml:space="preserve"> PAGEREF _Toc7725320 \h </w:instrText>
             </w:r>
             <w:r>
               <w:rPr>
@@ -2172,7 +2173,7 @@
                 <w:noProof/>
                 <w:webHidden/>
               </w:rPr>
-              <w:t>27</w:t>
+              <w:t>28</w:t>
             </w:r>
             <w:r>
               <w:rPr>
@@ -2195,13 +2196,13 @@
               <w:lang w:val="es-ES" w:eastAsia="es-ES"/>
             </w:rPr>
           </w:pPr>
-          <w:hyperlink w:anchor="_Toc7702137" w:history="1">
+          <w:hyperlink w:anchor="_Toc7725321" w:history="1">
             <w:r>
               <w:rPr>
                 <w:rStyle w:val="Hipervnculo"/>
                 <w:noProof/>
               </w:rPr>
-              <w:t>Use case 9.3 Update an application (company)</w:t>
+              <w:t>Use case 10.1 List applications (hacker)</w:t>
             </w:r>
             <w:r>
               <w:rPr>
@@ -2222,7 +2223,7 @@
                 <w:noProof/>
                 <w:webHidden/>
               </w:rPr>
-              <w:instrText xml:space="preserve"> PAGEREF _Toc7702137 \h </w:instrText>
+              <w:instrText xml:space="preserve"> PAGEREF _Toc7725321 \h </w:instrText>
             </w:r>
             <w:r>
               <w:rPr>
@@ -2242,7 +2243,7 @@
                 <w:noProof/>
                 <w:webHidden/>
               </w:rPr>
-              <w:t>28</w:t>
+              <w:t>29</w:t>
             </w:r>
             <w:r>
               <w:rPr>
@@ -2265,13 +2266,13 @@
               <w:lang w:val="es-ES" w:eastAsia="es-ES"/>
             </w:rPr>
           </w:pPr>
-          <w:hyperlink w:anchor="_Toc7702138" w:history="1">
+          <w:hyperlink w:anchor="_Toc7725322" w:history="1">
             <w:r>
               <w:rPr>
                 <w:rStyle w:val="Hipervnculo"/>
                 <w:noProof/>
               </w:rPr>
-              <w:t>Use case 10.1 List applications (hacker)</w:t>
+              <w:t>Use case 10.1 Show an application (hacker)</w:t>
             </w:r>
             <w:r>
               <w:rPr>
@@ -2292,7 +2293,7 @@
                 <w:noProof/>
                 <w:webHidden/>
               </w:rPr>
-              <w:instrText xml:space="preserve"> PAGEREF _Toc7702138 \h </w:instrText>
+              <w:instrText xml:space="preserve"> PAGEREF _Toc7725322 \h </w:instrText>
             </w:r>
             <w:r>
               <w:rPr>
@@ -2312,7 +2313,7 @@
                 <w:noProof/>
                 <w:webHidden/>
               </w:rPr>
-              <w:t>29</w:t>
+              <w:t>30</w:t>
             </w:r>
             <w:r>
               <w:rPr>
@@ -2335,13 +2336,13 @@
               <w:lang w:val="es-ES" w:eastAsia="es-ES"/>
             </w:rPr>
           </w:pPr>
-          <w:hyperlink w:anchor="_Toc7702139" w:history="1">
+          <w:hyperlink w:anchor="_Toc7725323" w:history="1">
             <w:r>
               <w:rPr>
                 <w:rStyle w:val="Hipervnculo"/>
                 <w:noProof/>
               </w:rPr>
-              <w:t>Use case 10.1 Show an application (hacker)</w:t>
+              <w:t>Use case 10.1 Create an application (hacker)</w:t>
             </w:r>
             <w:r>
               <w:rPr>
@@ -2362,7 +2363,7 @@
                 <w:noProof/>
                 <w:webHidden/>
               </w:rPr>
-              <w:instrText xml:space="preserve"> PAGEREF _Toc7702139 \h </w:instrText>
+              <w:instrText xml:space="preserve"> PAGEREF _Toc7725323 \h </w:instrText>
             </w:r>
             <w:r>
               <w:rPr>
@@ -2382,7 +2383,7 @@
                 <w:noProof/>
                 <w:webHidden/>
               </w:rPr>
-              <w:t>30</w:t>
+              <w:t>31</w:t>
             </w:r>
             <w:r>
               <w:rPr>
@@ -2405,13 +2406,13 @@
               <w:lang w:val="es-ES" w:eastAsia="es-ES"/>
             </w:rPr>
           </w:pPr>
-          <w:hyperlink w:anchor="_Toc7702140" w:history="1">
+          <w:hyperlink w:anchor="_Toc7725324" w:history="1">
             <w:r>
               <w:rPr>
                 <w:rStyle w:val="Hipervnculo"/>
                 <w:noProof/>
               </w:rPr>
-              <w:t>Use case 10.1 Create an application (hacker)</w:t>
+              <w:t>Use case 10.1 Update an application (hacker)</w:t>
             </w:r>
             <w:r>
               <w:rPr>
@@ -2432,7 +2433,7 @@
                 <w:noProof/>
                 <w:webHidden/>
               </w:rPr>
-              <w:instrText xml:space="preserve"> PAGEREF _Toc7702140 \h </w:instrText>
+              <w:instrText xml:space="preserve"> PAGEREF _Toc7725324 \h </w:instrText>
             </w:r>
             <w:r>
               <w:rPr>
@@ -2452,7 +2453,7 @@
                 <w:noProof/>
                 <w:webHidden/>
               </w:rPr>
-              <w:t>31</w:t>
+              <w:t>32</w:t>
             </w:r>
             <w:r>
               <w:rPr>
@@ -2475,13 +2476,13 @@
               <w:lang w:val="es-ES" w:eastAsia="es-ES"/>
             </w:rPr>
           </w:pPr>
-          <w:hyperlink w:anchor="_Toc7702141" w:history="1">
+          <w:hyperlink w:anchor="_Toc7725325" w:history="1">
             <w:r>
               <w:rPr>
                 <w:rStyle w:val="Hipervnculo"/>
                 <w:noProof/>
               </w:rPr>
-              <w:t>Use case 10.1 Update an application (hacker)</w:t>
+              <w:t>Use case 11.1 Register admin</w:t>
             </w:r>
             <w:r>
               <w:rPr>
@@ -2502,7 +2503,7 @@
                 <w:noProof/>
                 <w:webHidden/>
               </w:rPr>
-              <w:instrText xml:space="preserve"> PAGEREF _Toc7702141 \h </w:instrText>
+              <w:instrText xml:space="preserve"> PAGEREF _Toc7725325 \h </w:instrText>
             </w:r>
             <w:r>
               <w:rPr>
@@ -2522,7 +2523,7 @@
                 <w:noProof/>
                 <w:webHidden/>
               </w:rPr>
-              <w:t>32</w:t>
+              <w:t>33</w:t>
             </w:r>
             <w:r>
               <w:rPr>
@@ -2545,13 +2546,13 @@
               <w:lang w:val="es-ES" w:eastAsia="es-ES"/>
             </w:rPr>
           </w:pPr>
-          <w:hyperlink w:anchor="_Toc7702142" w:history="1">
+          <w:hyperlink w:anchor="_Toc7725326" w:history="1">
             <w:r>
               <w:rPr>
                 <w:rStyle w:val="Hipervnculo"/>
                 <w:noProof/>
               </w:rPr>
-              <w:t>Use case 11.1 Register admin</w:t>
+              <w:t>Use case 11.2 Display dashboard</w:t>
             </w:r>
             <w:r>
               <w:rPr>
@@ -2572,7 +2573,7 @@
                 <w:noProof/>
                 <w:webHidden/>
               </w:rPr>
-              <w:instrText xml:space="preserve"> PAGEREF _Toc7702142 \h </w:instrText>
+              <w:instrText xml:space="preserve"> PAGEREF _Toc7725326 \h </w:instrText>
             </w:r>
             <w:r>
               <w:rPr>
@@ -2592,7 +2593,7 @@
                 <w:noProof/>
                 <w:webHidden/>
               </w:rPr>
-              <w:t>33</w:t>
+              <w:t>35</w:t>
             </w:r>
             <w:r>
               <w:rPr>
@@ -2615,13 +2616,13 @@
               <w:lang w:val="es-ES" w:eastAsia="es-ES"/>
             </w:rPr>
           </w:pPr>
-          <w:hyperlink w:anchor="_Toc7702143" w:history="1">
+          <w:hyperlink w:anchor="_Toc7725327" w:history="1">
             <w:r>
               <w:rPr>
                 <w:rStyle w:val="Hipervnculo"/>
                 <w:noProof/>
               </w:rPr>
-              <w:t>Use case 11.2 Display dashboard</w:t>
+              <w:t>Additional tests</w:t>
             </w:r>
             <w:r>
               <w:rPr>
@@ -2642,7 +2643,7 @@
                 <w:noProof/>
                 <w:webHidden/>
               </w:rPr>
-              <w:instrText xml:space="preserve"> PAGEREF _Toc7702143 \h </w:instrText>
+              <w:instrText xml:space="preserve"> PAGEREF _Toc7725327 \h </w:instrText>
             </w:r>
             <w:r>
               <w:rPr>
@@ -2662,77 +2663,7 @@
                 <w:noProof/>
                 <w:webHidden/>
               </w:rPr>
-              <w:t>35</w:t>
-            </w:r>
-            <w:r>
-              <w:rPr>
-                <w:noProof/>
-                <w:webHidden/>
-              </w:rPr>
-              <w:fldChar w:fldCharType="end"/>
-            </w:r>
-          </w:hyperlink>
-        </w:p>
-        <w:p>
-          <w:pPr>
-            <w:pStyle w:val="TDC1"/>
-            <w:tabs>
-              <w:tab w:val="right" w:leader="dot" w:pos="9016"/>
-            </w:tabs>
-            <w:rPr>
-              <w:rFonts w:eastAsiaTheme="minorEastAsia"/>
-              <w:noProof/>
-              <w:lang w:val="es-ES" w:eastAsia="es-ES"/>
-            </w:rPr>
-          </w:pPr>
-          <w:hyperlink w:anchor="_Toc7702144" w:history="1">
-            <w:r>
-              <w:rPr>
-                <w:rStyle w:val="Hipervnculo"/>
-                <w:noProof/>
-              </w:rPr>
-              <w:t>Additional tests</w:t>
-            </w:r>
-            <w:r>
-              <w:rPr>
-                <w:noProof/>
-                <w:webHidden/>
-              </w:rPr>
-              <w:tab/>
-            </w:r>
-            <w:r>
-              <w:rPr>
-                <w:noProof/>
-                <w:webHidden/>
-              </w:rPr>
-              <w:fldChar w:fldCharType="begin"/>
-            </w:r>
-            <w:r>
-              <w:rPr>
-                <w:noProof/>
-                <w:webHidden/>
-              </w:rPr>
-              <w:instrText xml:space="preserve"> PAGEREF _Toc7702144 \h </w:instrText>
-            </w:r>
-            <w:r>
-              <w:rPr>
-                <w:noProof/>
-                <w:webHidden/>
-              </w:rPr>
-            </w:r>
-            <w:r>
-              <w:rPr>
-                <w:noProof/>
-                <w:webHidden/>
-              </w:rPr>
-              <w:fldChar w:fldCharType="separate"/>
-            </w:r>
-            <w:r>
-              <w:rPr>
-                <w:noProof/>
-                <w:webHidden/>
-              </w:rPr>
-              <w:t>37</w:t>
+              <w:t>36</w:t>
             </w:r>
             <w:r>
               <w:rPr>
@@ -2776,7 +2707,7 @@
       <w:pPr>
         <w:pStyle w:val="Ttulo1"/>
       </w:pPr>
-      <w:bookmarkStart w:id="2" w:name="_Toc7702117"/>
+      <w:bookmarkStart w:id="2" w:name="_Toc7725301"/>
       <w:r>
         <w:lastRenderedPageBreak/>
         <w:t>Use case</w:t>
@@ -5057,7 +4988,7 @@
                 <v:shape id="_x0000_i1025" type="#_x0000_t75" style="width:311.25pt;height:22.05pt" o:ole="">
                   <v:imagedata r:id="rId10" o:title=""/>
                 </v:shape>
-                <o:OLEObject Type="Embed" ProgID="PBrush" ShapeID="_x0000_i1025" DrawAspect="Content" ObjectID="_1618314962" r:id="rId11"/>
+                <o:OLEObject Type="Embed" ProgID="PBrush" ShapeID="_x0000_i1025" DrawAspect="Content" ObjectID="_1618338054" r:id="rId11"/>
               </w:object>
             </w:r>
           </w:p>
@@ -5723,7 +5654,7 @@
                 <v:shape id="_x0000_i1026" type="#_x0000_t75" style="width:210.75pt;height:20.3pt" o:ole="">
                   <v:imagedata r:id="rId13" o:title=""/>
                 </v:shape>
-                <o:OLEObject Type="Embed" ProgID="PBrush" ShapeID="_x0000_i1026" DrawAspect="Content" ObjectID="_1618314963" r:id="rId14"/>
+                <o:OLEObject Type="Embed" ProgID="PBrush" ShapeID="_x0000_i1026" DrawAspect="Content" ObjectID="_1618338055" r:id="rId14"/>
               </w:object>
             </w:r>
           </w:p>
@@ -5745,7 +5676,7 @@
                 <v:shape id="_x0000_i1027" type="#_x0000_t75" style="width:285.7pt;height:150.4pt" o:ole="">
                   <v:imagedata r:id="rId15" o:title=""/>
                 </v:shape>
-                <o:OLEObject Type="Embed" ProgID="PBrush" ShapeID="_x0000_i1027" DrawAspect="Content" ObjectID="_1618314964" r:id="rId16"/>
+                <o:OLEObject Type="Embed" ProgID="PBrush" ShapeID="_x0000_i1027" DrawAspect="Content" ObjectID="_1618338056" r:id="rId16"/>
               </w:object>
             </w:r>
           </w:p>
@@ -5853,7 +5784,7 @@
       <w:pPr>
         <w:pStyle w:val="Ttulo1"/>
       </w:pPr>
-      <w:bookmarkStart w:id="3" w:name="_Toc7702118"/>
+      <w:bookmarkStart w:id="3" w:name="_Toc7725302"/>
       <w:r>
         <w:t xml:space="preserve">Use case 7.2 </w:t>
       </w:r>
@@ -6332,7 +6263,7 @@
       <w:pPr>
         <w:pStyle w:val="Ttulo1"/>
       </w:pPr>
-      <w:bookmarkStart w:id="4" w:name="_Toc7702119"/>
+      <w:bookmarkStart w:id="4" w:name="_Toc7725303"/>
       <w:r>
         <w:t xml:space="preserve">Use case 7.3 </w:t>
       </w:r>
@@ -6683,7 +6614,7 @@
                 <v:shape id="_x0000_i1028" type="#_x0000_t75" style="width:371.6pt;height:75.5pt" o:ole="">
                   <v:imagedata r:id="rId20" o:title=""/>
                 </v:shape>
-                <o:OLEObject Type="Embed" ProgID="PBrush" ShapeID="_x0000_i1028" DrawAspect="Content" ObjectID="_1618314965" r:id="rId21"/>
+                <o:OLEObject Type="Embed" ProgID="PBrush" ShapeID="_x0000_i1028" DrawAspect="Content" ObjectID="_1618338057" r:id="rId21"/>
               </w:object>
             </w:r>
           </w:p>
@@ -6791,7 +6722,7 @@
       <w:pPr>
         <w:pStyle w:val="Ttulo1"/>
       </w:pPr>
-      <w:bookmarkStart w:id="5" w:name="_Toc7702120"/>
+      <w:bookmarkStart w:id="5" w:name="_Toc7725304"/>
       <w:r>
         <w:t>Use case 7.4 Search for a position</w:t>
       </w:r>
@@ -7524,7 +7455,7 @@
       <w:pPr>
         <w:pStyle w:val="Ttulo1"/>
       </w:pPr>
-      <w:bookmarkStart w:id="6" w:name="_Toc7702121"/>
+      <w:bookmarkStart w:id="6" w:name="_Toc7725305"/>
       <w:r>
         <w:t>Use case 8.1 An actor who is authenticated must be able to do the same as an actor who is not authenticated</w:t>
       </w:r>
@@ -8381,7 +8312,7 @@
       <w:pPr>
         <w:pStyle w:val="Ttulo1"/>
       </w:pPr>
-      <w:bookmarkStart w:id="7" w:name="_Toc7702122"/>
+      <w:bookmarkStart w:id="7" w:name="_Toc7725306"/>
       <w:r>
         <w:t>Use case 8.2 Edit personal data (hacker)</w:t>
       </w:r>
@@ -9085,7 +9016,7 @@
                 <v:shape id="_x0000_i1029" type="#_x0000_t75" style="width:261.85pt;height:32.5pt" o:ole="">
                   <v:imagedata r:id="rId27" o:title=""/>
                 </v:shape>
-                <o:OLEObject Type="Embed" ProgID="PBrush" ShapeID="_x0000_i1029" DrawAspect="Content" ObjectID="_1618314966" r:id="rId28"/>
+                <o:OLEObject Type="Embed" ProgID="PBrush" ShapeID="_x0000_i1029" DrawAspect="Content" ObjectID="_1618338058" r:id="rId28"/>
               </w:object>
             </w:r>
           </w:p>
@@ -9111,7 +9042,7 @@
                 <v:shape id="_x0000_i1030" type="#_x0000_t75" style="width:301.35pt;height:27.85pt" o:ole="">
                   <v:imagedata r:id="rId29" o:title=""/>
                 </v:shape>
-                <o:OLEObject Type="Embed" ProgID="PBrush" ShapeID="_x0000_i1030" DrawAspect="Content" ObjectID="_1618314967" r:id="rId30"/>
+                <o:OLEObject Type="Embed" ProgID="PBrush" ShapeID="_x0000_i1030" DrawAspect="Content" ObjectID="_1618338059" r:id="rId30"/>
               </w:object>
             </w:r>
           </w:p>
@@ -9215,7 +9146,7 @@
       <w:pPr>
         <w:pStyle w:val="Ttulo1"/>
       </w:pPr>
-      <w:bookmarkStart w:id="8" w:name="_Toc7702123"/>
+      <w:bookmarkStart w:id="8" w:name="_Toc7725307"/>
       <w:r>
         <w:t>Use case 8.2 Edit personal data (company)</w:t>
       </w:r>
@@ -9945,7 +9876,7 @@
                 <v:shape id="_x0000_i1031" type="#_x0000_t75" style="width:351.85pt;height:101.05pt" o:ole="">
                   <v:imagedata r:id="rId32" o:title=""/>
                 </v:shape>
-                <o:OLEObject Type="Embed" ProgID="PBrush" ShapeID="_x0000_i1031" DrawAspect="Content" ObjectID="_1618314968" r:id="rId33"/>
+                <o:OLEObject Type="Embed" ProgID="PBrush" ShapeID="_x0000_i1031" DrawAspect="Content" ObjectID="_1618338060" r:id="rId33"/>
               </w:object>
             </w:r>
           </w:p>
@@ -9992,7 +9923,7 @@
                 <v:shape id="_x0000_i1032" type="#_x0000_t75" style="width:252pt;height:24.95pt" o:ole="">
                   <v:imagedata r:id="rId34" o:title=""/>
                 </v:shape>
-                <o:OLEObject Type="Embed" ProgID="PBrush" ShapeID="_x0000_i1032" DrawAspect="Content" ObjectID="_1618314969" r:id="rId35"/>
+                <o:OLEObject Type="Embed" ProgID="PBrush" ShapeID="_x0000_i1032" DrawAspect="Content" ObjectID="_1618338061" r:id="rId35"/>
               </w:object>
             </w:r>
           </w:p>
@@ -10096,7 +10027,7 @@
       <w:pPr>
         <w:pStyle w:val="Ttulo1"/>
       </w:pPr>
-      <w:bookmarkStart w:id="9" w:name="_Toc7702124"/>
+      <w:bookmarkStart w:id="9" w:name="_Toc7725308"/>
       <w:r>
         <w:lastRenderedPageBreak/>
         <w:t>Use case 9.1 List positions</w:t>
@@ -10609,7 +10540,7 @@
       <w:pPr>
         <w:pStyle w:val="Ttulo1"/>
       </w:pPr>
-      <w:bookmarkStart w:id="10" w:name="_Toc7702125"/>
+      <w:bookmarkStart w:id="10" w:name="_Toc7725309"/>
       <w:r>
         <w:t>Use case 9.1 Show positions</w:t>
       </w:r>
@@ -11165,7 +11096,7 @@
       <w:pPr>
         <w:pStyle w:val="Ttulo1"/>
       </w:pPr>
-      <w:bookmarkStart w:id="11" w:name="_Toc7702126"/>
+      <w:bookmarkStart w:id="11" w:name="_Toc7725310"/>
       <w:r>
         <w:t>Use case 9.1 Create positions</w:t>
       </w:r>
@@ -12967,7 +12898,7 @@
                 <v:shape id="_x0000_i1033" type="#_x0000_t75" style="width:191.05pt;height:23.8pt" o:ole="">
                   <v:imagedata r:id="rId43" o:title=""/>
                 </v:shape>
-                <o:OLEObject Type="Embed" ProgID="PBrush" ShapeID="_x0000_i1033" DrawAspect="Content" ObjectID="_1618314970" r:id="rId44"/>
+                <o:OLEObject Type="Embed" ProgID="PBrush" ShapeID="_x0000_i1033" DrawAspect="Content" ObjectID="_1618338062" r:id="rId44"/>
               </w:object>
             </w:r>
           </w:p>
@@ -13585,10 +13516,10 @@
             </w:pPr>
             <w:r>
               <w:object w:dxaOrig="4152" w:dyaOrig="444">
-                <v:shape id="_x0000_i1100" type="#_x0000_t75" style="width:207.85pt;height:22.05pt" o:ole="">
+                <v:shape id="_x0000_i1034" type="#_x0000_t75" style="width:207.85pt;height:22.05pt" o:ole="">
                   <v:imagedata r:id="rId45" o:title=""/>
                 </v:shape>
-                <o:OLEObject Type="Embed" ProgID="PBrush" ShapeID="_x0000_i1100" DrawAspect="Content" ObjectID="_1618314971" r:id="rId46"/>
+                <o:OLEObject Type="Embed" ProgID="PBrush" ShapeID="_x0000_i1034" DrawAspect="Content" ObjectID="_1618338063" r:id="rId46"/>
               </w:object>
             </w:r>
           </w:p>
@@ -13722,13 +13653,7 @@
               <w:rPr>
                 <w:rStyle w:val="Textoennegrita"/>
               </w:rPr>
-              <w:t xml:space="preserve">Test </w:t>
-            </w:r>
-            <w:r>
-              <w:rPr>
-                <w:rStyle w:val="Textoennegrita"/>
-              </w:rPr>
-              <w:t>5</w:t>
+              <w:t>Test 5</w:t>
             </w:r>
           </w:p>
         </w:tc>
@@ -14094,16 +14019,7 @@
                 <w:color w:val="auto"/>
                 <w:sz w:val="24"/>
               </w:rPr>
-              <w:t xml:space="preserve">The system must return to the position list and the </w:t>
-            </w:r>
-            <w:r>
-              <w:rPr>
-                <w:rFonts w:ascii="Arial" w:hAnsi="Arial" w:cs="Arial"/>
-                <w:i w:val="0"/>
-                <w:color w:val="auto"/>
-                <w:sz w:val="24"/>
-              </w:rPr>
-              <w:t>ticker of the new position must have the following pattern:</w:t>
+              <w:t>The system must return to the position list and the ticker of the new position must have the following pattern:</w:t>
             </w:r>
           </w:p>
           <w:p>
@@ -14119,10 +14035,10 @@
             </w:pPr>
             <w:r>
               <w:object w:dxaOrig="9504" w:dyaOrig="852">
-                <v:shape id="_x0000_i1104" type="#_x0000_t75" style="width:451.15pt;height:40.65pt" o:ole="">
+                <v:shape id="_x0000_i1035" type="#_x0000_t75" style="width:451.15pt;height:40.65pt" o:ole="">
                   <v:imagedata r:id="rId47" o:title=""/>
                 </v:shape>
-                <o:OLEObject Type="Embed" ProgID="PBrush" ShapeID="_x0000_i1104" DrawAspect="Content" ObjectID="_1618314972" r:id="rId48"/>
+                <o:OLEObject Type="Embed" ProgID="PBrush" ShapeID="_x0000_i1035" DrawAspect="Content" ObjectID="_1618338064" r:id="rId48"/>
               </w:object>
             </w:r>
           </w:p>
@@ -14242,7 +14158,7 @@
       <w:pPr>
         <w:pStyle w:val="Ttulo1"/>
       </w:pPr>
-      <w:bookmarkStart w:id="12" w:name="_Toc7702127"/>
+      <w:bookmarkStart w:id="12" w:name="_Toc7725311"/>
       <w:r>
         <w:t>Use case 9.1 Update a position</w:t>
       </w:r>
@@ -15047,10 +14963,10 @@
             </w:pPr>
             <w:r>
               <w:object w:dxaOrig="9108" w:dyaOrig="708">
-                <v:shape id="_x0000_i1034" type="#_x0000_t75" style="width:374.5pt;height:29.05pt" o:ole="">
+                <v:shape id="_x0000_i1036" type="#_x0000_t75" style="width:374.5pt;height:29.05pt" o:ole="">
                   <v:imagedata r:id="rId51" o:title=""/>
                 </v:shape>
-                <o:OLEObject Type="Embed" ProgID="PBrush" ShapeID="_x0000_i1034" DrawAspect="Content" ObjectID="_1618314973" r:id="rId52"/>
+                <o:OLEObject Type="Embed" ProgID="PBrush" ShapeID="_x0000_i1036" DrawAspect="Content" ObjectID="_1618338065" r:id="rId52"/>
               </w:object>
             </w:r>
           </w:p>
@@ -15382,10 +15298,10 @@
             </w:pPr>
             <w:r>
               <w:object w:dxaOrig="5832" w:dyaOrig="2748">
-                <v:shape id="_x0000_i1035" type="#_x0000_t75" style="width:259.55pt;height:122.5pt" o:ole="">
+                <v:shape id="_x0000_i1037" type="#_x0000_t75" style="width:259.55pt;height:122.5pt" o:ole="">
                   <v:imagedata r:id="rId53" o:title=""/>
                 </v:shape>
-                <o:OLEObject Type="Embed" ProgID="PBrush" ShapeID="_x0000_i1035" DrawAspect="Content" ObjectID="_1618314974" r:id="rId54"/>
+                <o:OLEObject Type="Embed" ProgID="PBrush" ShapeID="_x0000_i1037" DrawAspect="Content" ObjectID="_1618338066" r:id="rId54"/>
               </w:object>
             </w:r>
           </w:p>
@@ -15483,436 +15399,15 @@
         </w:tc>
       </w:tr>
     </w:tbl>
-    <w:p/>
     <w:p>
       <w:pPr>
         <w:pStyle w:val="Ttulo1"/>
       </w:pPr>
-      <w:bookmarkStart w:id="13" w:name="_Toc7702128"/>
-      <w:r>
-        <w:t>Use case 9.1 Delete a position</w:t>
-      </w:r>
-      <w:bookmarkEnd w:id="13"/>
-    </w:p>
-    <w:p>
-      <w:pPr>
-        <w:pStyle w:val="Subttulo"/>
-      </w:pPr>
-      <w:r>
-        <w:t>Description</w:t>
-      </w:r>
-    </w:p>
-    <w:p>
-      <w:pPr>
-        <w:pStyle w:val="Notes"/>
-        <w:rPr>
-          <w:rFonts w:ascii="Arial" w:hAnsi="Arial" w:cs="Arial"/>
-          <w:i w:val="0"/>
-          <w:color w:val="auto"/>
-          <w:sz w:val="24"/>
-        </w:rPr>
-      </w:pPr>
-      <w:r>
-        <w:rPr>
-          <w:rFonts w:ascii="Arial" w:hAnsi="Arial" w:cs="Arial"/>
-          <w:i w:val="0"/>
-          <w:color w:val="auto"/>
-          <w:sz w:val="24"/>
-        </w:rPr>
-        <w:t>A user who is logged as a company wants to delete one of his or her positions. They must hit the ‘List position’ button in the Company section and then hit the ‘</w:t>
-      </w:r>
-      <w:r>
-        <w:rPr>
-          <w:rFonts w:ascii="Arial" w:hAnsi="Arial" w:cs="Arial"/>
-          <w:i w:val="0"/>
-          <w:color w:val="auto"/>
-          <w:sz w:val="24"/>
-        </w:rPr>
-        <w:t>Delete’</w:t>
-      </w:r>
-      <w:r>
-        <w:rPr>
-          <w:rFonts w:ascii="Arial" w:hAnsi="Arial" w:cs="Arial"/>
-          <w:i w:val="0"/>
-          <w:color w:val="auto"/>
-          <w:sz w:val="24"/>
-        </w:rPr>
-        <w:t xml:space="preserve"> button which appears in </w:t>
-      </w:r>
-      <w:r>
-        <w:rPr>
-          <w:rFonts w:ascii="Arial" w:hAnsi="Arial" w:cs="Arial"/>
-          <w:i w:val="0"/>
-          <w:color w:val="auto"/>
-          <w:sz w:val="24"/>
-        </w:rPr>
-        <w:t>the edit view of the position.</w:t>
-      </w:r>
-    </w:p>
-    <w:p>
-      <w:pPr>
-        <w:pStyle w:val="Subttulo"/>
-      </w:pPr>
-      <w:r>
-        <w:t>Access</w:t>
-      </w:r>
-    </w:p>
-    <w:p>
-      <w:pPr>
-        <w:pStyle w:val="Notes"/>
-        <w:rPr>
-          <w:rFonts w:ascii="Arial" w:hAnsi="Arial" w:cs="Arial"/>
-          <w:i w:val="0"/>
-          <w:color w:val="auto"/>
-          <w:sz w:val="24"/>
-        </w:rPr>
-      </w:pPr>
-      <w:r>
-        <w:rPr>
-          <w:rFonts w:ascii="Arial" w:hAnsi="Arial" w:cs="Arial"/>
-          <w:i w:val="0"/>
-          <w:color w:val="auto"/>
-          <w:sz w:val="24"/>
-        </w:rPr>
-        <w:lastRenderedPageBreak/>
-        <w:t xml:space="preserve">Main Menu &gt; </w:t>
-      </w:r>
-      <w:r>
-        <w:rPr>
-          <w:rFonts w:ascii="Arial" w:hAnsi="Arial" w:cs="Arial"/>
-          <w:i w:val="0"/>
-          <w:color w:val="auto"/>
-          <w:sz w:val="24"/>
-        </w:rPr>
-        <w:t>Company &gt; List positions &gt; Edit</w:t>
-      </w:r>
-      <w:r>
-        <w:rPr>
-          <w:rFonts w:ascii="Arial" w:hAnsi="Arial" w:cs="Arial"/>
-          <w:i w:val="0"/>
-          <w:color w:val="auto"/>
-          <w:sz w:val="24"/>
-        </w:rPr>
-        <w:t xml:space="preserve"> &gt; Delete</w:t>
-      </w:r>
-    </w:p>
-    <w:p/>
-    <w:p>
-      <w:pPr>
-        <w:pStyle w:val="Subttulo"/>
-      </w:pPr>
-      <w:r>
-        <w:t>Tests</w:t>
-      </w:r>
-    </w:p>
-    <w:tbl>
-      <w:tblPr>
-        <w:tblStyle w:val="Cuadrculavistosa-nfasis1"/>
-        <w:tblW w:w="0" w:type="auto"/>
-        <w:tblLook w:val="04A0" w:firstRow="1" w:lastRow="0" w:firstColumn="1" w:lastColumn="0" w:noHBand="0" w:noVBand="1"/>
-      </w:tblPr>
-      <w:tblGrid>
-        <w:gridCol w:w="1517"/>
-        <w:gridCol w:w="7509"/>
-      </w:tblGrid>
-      <w:tr>
-        <w:trPr>
-          <w:cnfStyle w:val="100000000000" w:firstRow="1" w:lastRow="0" w:firstColumn="0" w:lastColumn="0" w:oddVBand="0" w:evenVBand="0" w:oddHBand="0" w:evenHBand="0" w:firstRowFirstColumn="0" w:firstRowLastColumn="0" w:lastRowFirstColumn="0" w:lastRowLastColumn="0"/>
-        </w:trPr>
-        <w:tc>
-          <w:tcPr>
-            <w:cnfStyle w:val="001000000000" w:firstRow="0" w:lastRow="0" w:firstColumn="1" w:lastColumn="0" w:oddVBand="0" w:evenVBand="0" w:oddHBand="0" w:evenHBand="0" w:firstRowFirstColumn="0" w:firstRowLastColumn="0" w:lastRowFirstColumn="0" w:lastRowLastColumn="0"/>
-            <w:tcW w:w="9242" w:type="dxa"/>
-            <w:gridSpan w:val="2"/>
-            <w:tcBorders>
-              <w:top w:val="nil"/>
-              <w:bottom w:val="single" w:sz="4" w:space="0" w:color="FFFFFF" w:themeColor="background1"/>
-            </w:tcBorders>
-            <w:shd w:val="clear" w:color="auto" w:fill="1F497D" w:themeFill="text2"/>
-          </w:tcPr>
-          <w:p>
-            <w:pPr>
-              <w:rPr>
-                <w:rStyle w:val="Textoennegrita"/>
-              </w:rPr>
-            </w:pPr>
-            <w:r>
-              <w:rPr>
-                <w:rStyle w:val="Textoennegrita"/>
-              </w:rPr>
-              <w:t>Test 1</w:t>
-            </w:r>
-            <w:r>
-              <w:rPr>
-                <w:rStyle w:val="Textoennegrita"/>
-              </w:rPr>
-              <w:t xml:space="preserve"> </w:t>
-            </w:r>
-          </w:p>
-        </w:tc>
-      </w:tr>
-      <w:tr>
-        <w:trPr>
-          <w:cnfStyle w:val="000000100000" w:firstRow="0" w:lastRow="0" w:firstColumn="0" w:lastColumn="0" w:oddVBand="0" w:evenVBand="0" w:oddHBand="1" w:evenHBand="0" w:firstRowFirstColumn="0" w:firstRowLastColumn="0" w:lastRowFirstColumn="0" w:lastRowLastColumn="0"/>
-        </w:trPr>
-        <w:tc>
-          <w:tcPr>
-            <w:cnfStyle w:val="001000000000" w:firstRow="0" w:lastRow="0" w:firstColumn="1" w:lastColumn="0" w:oddVBand="0" w:evenVBand="0" w:oddHBand="0" w:evenHBand="0" w:firstRowFirstColumn="0" w:firstRowLastColumn="0" w:lastRowFirstColumn="0" w:lastRowLastColumn="0"/>
-            <w:tcW w:w="1526" w:type="dxa"/>
-            <w:tcBorders>
-              <w:top w:val="single" w:sz="4" w:space="0" w:color="FFFFFF" w:themeColor="background1"/>
-              <w:bottom w:val="single" w:sz="4" w:space="0" w:color="FFFFFF" w:themeColor="background1"/>
-            </w:tcBorders>
-            <w:shd w:val="clear" w:color="auto" w:fill="1F497D" w:themeFill="text2"/>
-          </w:tcPr>
-          <w:p>
-            <w:pPr>
-              <w:rPr>
-                <w:rStyle w:val="Textoennegrita"/>
-              </w:rPr>
-            </w:pPr>
-            <w:r>
-              <w:rPr>
-                <w:rStyle w:val="Textoennegrita"/>
-              </w:rPr>
-              <w:t>Description</w:t>
-            </w:r>
-          </w:p>
-        </w:tc>
-        <w:tc>
-          <w:tcPr>
-            <w:tcW w:w="7716" w:type="dxa"/>
-            <w:tcBorders>
-              <w:top w:val="single" w:sz="4" w:space="0" w:color="FFFFFF" w:themeColor="background1"/>
-              <w:bottom w:val="single" w:sz="4" w:space="0" w:color="FFFFFF" w:themeColor="background1"/>
-            </w:tcBorders>
-          </w:tcPr>
-          <w:p>
-            <w:pPr>
-              <w:pStyle w:val="Notes"/>
-              <w:cnfStyle w:val="000000100000" w:firstRow="0" w:lastRow="0" w:firstColumn="0" w:lastColumn="0" w:oddVBand="0" w:evenVBand="0" w:oddHBand="1" w:evenHBand="0" w:firstRowFirstColumn="0" w:firstRowLastColumn="0" w:lastRowFirstColumn="0" w:lastRowLastColumn="0"/>
-              <w:rPr>
-                <w:rFonts w:ascii="Arial" w:hAnsi="Arial" w:cs="Arial"/>
-                <w:i w:val="0"/>
-                <w:color w:val="auto"/>
-                <w:sz w:val="24"/>
-              </w:rPr>
-            </w:pPr>
-            <w:r>
-              <w:rPr>
-                <w:rFonts w:ascii="Arial" w:hAnsi="Arial" w:cs="Arial"/>
-                <w:i w:val="0"/>
-                <w:color w:val="auto"/>
-                <w:sz w:val="24"/>
-              </w:rPr>
-              <w:t xml:space="preserve">The user must log in as a </w:t>
-            </w:r>
-            <w:r>
-              <w:rPr>
-                <w:rFonts w:ascii="Arial" w:hAnsi="Arial" w:cs="Arial"/>
-                <w:i w:val="0"/>
-                <w:color w:val="auto"/>
-                <w:sz w:val="24"/>
-              </w:rPr>
-              <w:t xml:space="preserve">company by filling the login form with username: company1; password: company1. He or she </w:t>
-            </w:r>
-            <w:r>
-              <w:rPr>
-                <w:rFonts w:ascii="Arial" w:hAnsi="Arial" w:cs="Arial"/>
-                <w:i w:val="0"/>
-                <w:color w:val="auto"/>
-                <w:sz w:val="24"/>
-              </w:rPr>
-              <w:t>must hit the delete button.</w:t>
-            </w:r>
-          </w:p>
-        </w:tc>
-      </w:tr>
-      <w:tr>
-        <w:tc>
-          <w:tcPr>
-            <w:cnfStyle w:val="001000000000" w:firstRow="0" w:lastRow="0" w:firstColumn="1" w:lastColumn="0" w:oddVBand="0" w:evenVBand="0" w:oddHBand="0" w:evenHBand="0" w:firstRowFirstColumn="0" w:firstRowLastColumn="0" w:lastRowFirstColumn="0" w:lastRowLastColumn="0"/>
-            <w:tcW w:w="1526" w:type="dxa"/>
-            <w:tcBorders>
-              <w:top w:val="single" w:sz="4" w:space="0" w:color="FFFFFF" w:themeColor="background1"/>
-              <w:bottom w:val="single" w:sz="4" w:space="0" w:color="FFFFFF" w:themeColor="background1"/>
-            </w:tcBorders>
-            <w:shd w:val="clear" w:color="auto" w:fill="1F497D" w:themeFill="text2"/>
-          </w:tcPr>
-          <w:p>
-            <w:pPr>
-              <w:rPr>
-                <w:rStyle w:val="Textoennegrita"/>
-              </w:rPr>
-            </w:pPr>
-            <w:r>
-              <w:rPr>
-                <w:rStyle w:val="Textoennegrita"/>
-              </w:rPr>
-              <w:t>Expected</w:t>
-            </w:r>
-          </w:p>
-        </w:tc>
-        <w:tc>
-          <w:tcPr>
-            <w:tcW w:w="7716" w:type="dxa"/>
-            <w:tcBorders>
-              <w:top w:val="single" w:sz="4" w:space="0" w:color="FFFFFF" w:themeColor="background1"/>
-              <w:bottom w:val="single" w:sz="4" w:space="0" w:color="FFFFFF" w:themeColor="background1"/>
-            </w:tcBorders>
-          </w:tcPr>
-          <w:p>
-            <w:pPr>
-              <w:pStyle w:val="Notes"/>
-              <w:cnfStyle w:val="000000000000" w:firstRow="0" w:lastRow="0" w:firstColumn="0" w:lastColumn="0" w:oddVBand="0" w:evenVBand="0" w:oddHBand="0" w:evenHBand="0" w:firstRowFirstColumn="0" w:firstRowLastColumn="0" w:lastRowFirstColumn="0" w:lastRowLastColumn="0"/>
-              <w:rPr>
-                <w:rFonts w:ascii="Arial" w:hAnsi="Arial" w:cs="Arial"/>
-                <w:i w:val="0"/>
-                <w:color w:val="auto"/>
-                <w:sz w:val="24"/>
-              </w:rPr>
-            </w:pPr>
-            <w:r>
-              <w:rPr>
-                <w:rFonts w:ascii="Arial" w:hAnsi="Arial" w:cs="Arial"/>
-                <w:i w:val="0"/>
-                <w:color w:val="auto"/>
-                <w:sz w:val="24"/>
-              </w:rPr>
-              <w:t xml:space="preserve">The system must return to the position list and the position </w:t>
-            </w:r>
-            <w:r>
-              <w:rPr>
-                <w:rFonts w:ascii="Arial" w:hAnsi="Arial" w:cs="Arial"/>
-                <w:i w:val="0"/>
-                <w:color w:val="auto"/>
-                <w:sz w:val="24"/>
-              </w:rPr>
-              <w:t>must</w:t>
-            </w:r>
-            <w:r>
-              <w:rPr>
-                <w:rFonts w:ascii="Arial" w:hAnsi="Arial" w:cs="Arial"/>
-                <w:i w:val="0"/>
-                <w:color w:val="auto"/>
-                <w:sz w:val="24"/>
-              </w:rPr>
-              <w:t xml:space="preserve"> be </w:t>
-            </w:r>
-            <w:r>
-              <w:rPr>
-                <w:rFonts w:ascii="Arial" w:hAnsi="Arial" w:cs="Arial"/>
-                <w:i w:val="0"/>
-                <w:color w:val="auto"/>
-                <w:sz w:val="24"/>
-              </w:rPr>
-              <w:t>deleted.</w:t>
-            </w:r>
-          </w:p>
-        </w:tc>
-      </w:tr>
-      <w:tr>
-        <w:trPr>
-          <w:cnfStyle w:val="000000100000" w:firstRow="0" w:lastRow="0" w:firstColumn="0" w:lastColumn="0" w:oddVBand="0" w:evenVBand="0" w:oddHBand="1" w:evenHBand="0" w:firstRowFirstColumn="0" w:firstRowLastColumn="0" w:lastRowFirstColumn="0" w:lastRowLastColumn="0"/>
-        </w:trPr>
-        <w:tc>
-          <w:tcPr>
-            <w:cnfStyle w:val="001000000000" w:firstRow="0" w:lastRow="0" w:firstColumn="1" w:lastColumn="0" w:oddVBand="0" w:evenVBand="0" w:oddHBand="0" w:evenHBand="0" w:firstRowFirstColumn="0" w:firstRowLastColumn="0" w:lastRowFirstColumn="0" w:lastRowLastColumn="0"/>
-            <w:tcW w:w="1526" w:type="dxa"/>
-            <w:tcBorders>
-              <w:top w:val="single" w:sz="4" w:space="0" w:color="FFFFFF" w:themeColor="background1"/>
-              <w:bottom w:val="single" w:sz="4" w:space="0" w:color="FFFFFF" w:themeColor="background1"/>
-            </w:tcBorders>
-            <w:shd w:val="clear" w:color="auto" w:fill="1F497D" w:themeFill="text2"/>
-          </w:tcPr>
-          <w:p>
-            <w:pPr>
-              <w:rPr>
-                <w:rStyle w:val="Textoennegrita"/>
-              </w:rPr>
-            </w:pPr>
-            <w:r>
-              <w:rPr>
-                <w:rStyle w:val="Textoennegrita"/>
-              </w:rPr>
-              <w:t>Outcome</w:t>
-            </w:r>
-          </w:p>
-        </w:tc>
-        <w:tc>
-          <w:tcPr>
-            <w:tcW w:w="7716" w:type="dxa"/>
-            <w:tcBorders>
-              <w:top w:val="single" w:sz="4" w:space="0" w:color="FFFFFF" w:themeColor="background1"/>
-              <w:bottom w:val="single" w:sz="4" w:space="0" w:color="FFFFFF" w:themeColor="background1"/>
-            </w:tcBorders>
-          </w:tcPr>
-          <w:p>
-            <w:pPr>
-              <w:pStyle w:val="Notes"/>
-              <w:cnfStyle w:val="000000100000" w:firstRow="0" w:lastRow="0" w:firstColumn="0" w:lastColumn="0" w:oddVBand="0" w:evenVBand="0" w:oddHBand="1" w:evenHBand="0" w:firstRowFirstColumn="0" w:firstRowLastColumn="0" w:lastRowFirstColumn="0" w:lastRowLastColumn="0"/>
-            </w:pPr>
-            <w:r>
-              <w:t>Describe what you’ve got when you performed this test. Add screenshots if necessary.  Please, make sure that your description is enough for a developer to repeat what you’ve done, so that he or she can correct the problem. For instance, “Option `Register’ in the main menu was not properly translated into Spanish.  The system displays it in English”.</w:t>
-            </w:r>
-          </w:p>
-        </w:tc>
-      </w:tr>
-      <w:tr>
-        <w:tc>
-          <w:tcPr>
-            <w:cnfStyle w:val="001000000000" w:firstRow="0" w:lastRow="0" w:firstColumn="1" w:lastColumn="0" w:oddVBand="0" w:evenVBand="0" w:oddHBand="0" w:evenHBand="0" w:firstRowFirstColumn="0" w:firstRowLastColumn="0" w:lastRowFirstColumn="0" w:lastRowLastColumn="0"/>
-            <w:tcW w:w="1526" w:type="dxa"/>
-            <w:tcBorders>
-              <w:top w:val="single" w:sz="4" w:space="0" w:color="FFFFFF" w:themeColor="background1"/>
-              <w:bottom w:val="nil"/>
-            </w:tcBorders>
-            <w:shd w:val="clear" w:color="auto" w:fill="1F497D" w:themeFill="text2"/>
-          </w:tcPr>
-          <w:p>
-            <w:pPr>
-              <w:rPr>
-                <w:rStyle w:val="Textoennegrita"/>
-              </w:rPr>
-            </w:pPr>
-            <w:r>
-              <w:rPr>
-                <w:rStyle w:val="Textoennegrita"/>
-              </w:rPr>
-              <w:t>Notes</w:t>
-            </w:r>
-          </w:p>
-        </w:tc>
-        <w:tc>
-          <w:tcPr>
-            <w:tcW w:w="7716" w:type="dxa"/>
-            <w:tcBorders>
-              <w:top w:val="single" w:sz="4" w:space="0" w:color="FFFFFF" w:themeColor="background1"/>
-              <w:bottom w:val="nil"/>
-            </w:tcBorders>
-          </w:tcPr>
-          <w:p>
-            <w:pPr>
-              <w:pStyle w:val="Notes"/>
-              <w:cnfStyle w:val="000000000000" w:firstRow="0" w:lastRow="0" w:firstColumn="0" w:lastColumn="0" w:oddVBand="0" w:evenVBand="0" w:oddHBand="0" w:evenHBand="0" w:firstRowFirstColumn="0" w:firstRowLastColumn="0" w:lastRowFirstColumn="0" w:lastRowLastColumn="0"/>
-            </w:pPr>
-            <w:r>
-              <w:t>Add notes if necessary.</w:t>
-            </w:r>
-          </w:p>
-        </w:tc>
-      </w:tr>
-    </w:tbl>
-    <w:p/>
-    <w:p>
-      <w:pPr>
-        <w:pStyle w:val="Ttulo1"/>
-      </w:pPr>
-      <w:bookmarkStart w:id="14" w:name="_Toc7702129"/>
+      <w:bookmarkStart w:id="13" w:name="_Toc7725312"/>
       <w:r>
         <w:t>Use case 9.1 Cancel a position</w:t>
       </w:r>
-      <w:bookmarkEnd w:id="14"/>
+      <w:bookmarkEnd w:id="13"/>
     </w:p>
     <w:p>
       <w:pPr>
@@ -15984,6 +15479,7 @@
         <w:rPr>
           <w:noProof/>
         </w:rPr>
+        <w:lastRenderedPageBreak/>
         <w:drawing>
           <wp:inline distT="0" distB="0" distL="0" distR="0">
             <wp:extent cx="5731510" cy="922020"/>
@@ -16305,7 +15801,6 @@
               <w:rPr>
                 <w:rStyle w:val="Textoennegrita"/>
               </w:rPr>
-              <w:lastRenderedPageBreak/>
               <w:t>Outcome</w:t>
             </w:r>
           </w:p>
@@ -16379,11 +15874,11 @@
       <w:pPr>
         <w:pStyle w:val="Ttulo1"/>
       </w:pPr>
-      <w:bookmarkStart w:id="15" w:name="_Toc7702130"/>
+      <w:bookmarkStart w:id="14" w:name="_Toc7725313"/>
       <w:r>
         <w:t>Use case 9.2 List problems</w:t>
       </w:r>
-      <w:bookmarkEnd w:id="15"/>
+      <w:bookmarkEnd w:id="14"/>
     </w:p>
     <w:p>
       <w:pPr>
@@ -16513,6 +16008,7 @@
         <w:pStyle w:val="Subttulo"/>
       </w:pPr>
       <w:r>
+        <w:lastRenderedPageBreak/>
         <w:t>Tests</w:t>
       </w:r>
     </w:p>
@@ -16806,7 +16302,6 @@
               <w:rPr>
                 <w:rStyle w:val="Textoennegrita"/>
               </w:rPr>
-              <w:lastRenderedPageBreak/>
               <w:t>Outcome</w:t>
             </w:r>
           </w:p>
@@ -16883,11 +16378,11 @@
       <w:pPr>
         <w:pStyle w:val="Ttulo1"/>
       </w:pPr>
-      <w:bookmarkStart w:id="16" w:name="_Toc7702131"/>
+      <w:bookmarkStart w:id="15" w:name="_Toc7725314"/>
       <w:r>
         <w:t>Use case 9.2 Show problem</w:t>
       </w:r>
-      <w:bookmarkEnd w:id="16"/>
+      <w:bookmarkEnd w:id="15"/>
     </w:p>
     <w:p>
       <w:pPr>
@@ -17207,6 +16702,7 @@
               <w:rPr>
                 <w:rStyle w:val="Textoennegrita"/>
               </w:rPr>
+              <w:lastRenderedPageBreak/>
               <w:t>Expected</w:t>
             </w:r>
           </w:p>
@@ -17588,7 +17084,6 @@
               <w:rPr>
                 <w:rStyle w:val="Textoennegrita"/>
               </w:rPr>
-              <w:lastRenderedPageBreak/>
               <w:t>Outcome</w:t>
             </w:r>
           </w:p>
@@ -17665,11 +17160,11 @@
       <w:pPr>
         <w:pStyle w:val="Ttulo1"/>
       </w:pPr>
-      <w:bookmarkStart w:id="17" w:name="_Toc7702132"/>
+      <w:bookmarkStart w:id="16" w:name="_Toc7725315"/>
       <w:r>
         <w:t>Use case 9.2 Create problem</w:t>
       </w:r>
-      <w:bookmarkEnd w:id="17"/>
+      <w:bookmarkEnd w:id="16"/>
     </w:p>
     <w:p>
       <w:pPr>
@@ -17885,6 +17380,7 @@
               <w:rPr>
                 <w:rStyle w:val="Textoennegrita"/>
               </w:rPr>
+              <w:lastRenderedPageBreak/>
               <w:t>Test 1</w:t>
             </w:r>
             <w:r>
@@ -18538,10 +18034,10 @@
             </w:pPr>
             <w:r>
               <w:object w:dxaOrig="9156" w:dyaOrig="780">
-                <v:shape id="_x0000_i1036" type="#_x0000_t75" style="width:424.45pt;height:36.6pt" o:ole="">
+                <v:shape id="_x0000_i1038" type="#_x0000_t75" style="width:424.45pt;height:36.6pt" o:ole="">
                   <v:imagedata r:id="rId63" o:title=""/>
                 </v:shape>
-                <o:OLEObject Type="Embed" ProgID="PBrush" ShapeID="_x0000_i1036" DrawAspect="Content" ObjectID="_1618314975" r:id="rId64"/>
+                <o:OLEObject Type="Embed" ProgID="PBrush" ShapeID="_x0000_i1038" DrawAspect="Content" ObjectID="_1618338067" r:id="rId64"/>
               </w:object>
             </w:r>
           </w:p>
@@ -18895,10 +18391,10 @@
             </w:pPr>
             <w:r>
               <w:object w:dxaOrig="4848" w:dyaOrig="504">
-                <v:shape id="_x0000_i1037" type="#_x0000_t75" style="width:242.15pt;height:24.95pt" o:ole="">
+                <v:shape id="_x0000_i1039" type="#_x0000_t75" style="width:242.15pt;height:24.95pt" o:ole="">
                   <v:imagedata r:id="rId65" o:title=""/>
                 </v:shape>
-                <o:OLEObject Type="Embed" ProgID="PBrush" ShapeID="_x0000_i1037" DrawAspect="Content" ObjectID="_1618314976" r:id="rId66"/>
+                <o:OLEObject Type="Embed" ProgID="PBrush" ShapeID="_x0000_i1039" DrawAspect="Content" ObjectID="_1618338068" r:id="rId66"/>
               </w:object>
             </w:r>
           </w:p>
@@ -18928,6 +18424,7 @@
               <w:rPr>
                 <w:rStyle w:val="Textoennegrita"/>
               </w:rPr>
+              <w:lastRenderedPageBreak/>
               <w:t>Outcome</w:t>
             </w:r>
           </w:p>
@@ -19005,11 +18502,11 @@
       <w:pPr>
         <w:pStyle w:val="Ttulo1"/>
       </w:pPr>
-      <w:bookmarkStart w:id="18" w:name="_Toc7702133"/>
+      <w:bookmarkStart w:id="17" w:name="_Toc7725316"/>
       <w:r>
         <w:t>Use case 9.2 Update problem</w:t>
       </w:r>
-      <w:bookmarkEnd w:id="18"/>
+      <w:bookmarkEnd w:id="17"/>
     </w:p>
     <w:p>
       <w:pPr>
@@ -19082,7 +18579,6 @@
         <w:rPr>
           <w:noProof/>
         </w:rPr>
-        <w:lastRenderedPageBreak/>
         <w:drawing>
           <wp:inline distT="0" distB="0" distL="0" distR="0">
             <wp:extent cx="5731510" cy="461010"/>
@@ -19353,10 +18849,10 @@
             </w:pPr>
             <w:r>
               <w:object w:dxaOrig="9024" w:dyaOrig="780">
-                <v:shape id="_x0000_i1038" type="#_x0000_t75" style="width:418.05pt;height:36.6pt" o:ole="">
+                <v:shape id="_x0000_i1040" type="#_x0000_t75" style="width:418.05pt;height:36.6pt" o:ole="">
                   <v:imagedata r:id="rId68" o:title=""/>
                 </v:shape>
-                <o:OLEObject Type="Embed" ProgID="PBrush" ShapeID="_x0000_i1038" DrawAspect="Content" ObjectID="_1618314977" r:id="rId69"/>
+                <o:OLEObject Type="Embed" ProgID="PBrush" ShapeID="_x0000_i1040" DrawAspect="Content" ObjectID="_1618338069" r:id="rId69"/>
               </w:object>
             </w:r>
           </w:p>
@@ -19589,6 +19085,7 @@
                 <w:color w:val="auto"/>
                 <w:sz w:val="24"/>
               </w:rPr>
+              <w:lastRenderedPageBreak/>
               <w:t>Final mode: Yes</w:t>
             </w:r>
           </w:p>
@@ -19618,6 +19115,7 @@
               <w:rPr>
                 <w:rStyle w:val="Textoennegrita"/>
               </w:rPr>
+              <w:lastRenderedPageBreak/>
               <w:t>Expected</w:t>
             </w:r>
           </w:p>
@@ -19664,10 +19162,10 @@
             </w:pPr>
             <w:r>
               <w:object w:dxaOrig="9264" w:dyaOrig="444">
-                <v:shape id="_x0000_i1039" type="#_x0000_t75" style="width:378pt;height:18pt" o:ole="">
+                <v:shape id="_x0000_i1041" type="#_x0000_t75" style="width:378pt;height:18pt" o:ole="">
                   <v:imagedata r:id="rId70" o:title=""/>
                 </v:shape>
-                <o:OLEObject Type="Embed" ProgID="PBrush" ShapeID="_x0000_i1039" DrawAspect="Content" ObjectID="_1618314978" r:id="rId71"/>
+                <o:OLEObject Type="Embed" ProgID="PBrush" ShapeID="_x0000_i1041" DrawAspect="Content" ObjectID="_1618338070" r:id="rId71"/>
               </w:object>
             </w:r>
           </w:p>
@@ -19774,11 +19272,11 @@
       <w:pPr>
         <w:pStyle w:val="Ttulo1"/>
       </w:pPr>
-      <w:bookmarkStart w:id="19" w:name="_Toc7702134"/>
+      <w:bookmarkStart w:id="18" w:name="_Toc7725317"/>
       <w:r>
         <w:t>Use case 9.2 Create problem</w:t>
       </w:r>
-      <w:bookmarkEnd w:id="19"/>
+      <w:bookmarkEnd w:id="18"/>
     </w:p>
     <w:p>
       <w:pPr>
@@ -19813,7 +19311,6 @@
         <w:pStyle w:val="Subttulo"/>
       </w:pPr>
       <w:r>
-        <w:lastRenderedPageBreak/>
         <w:t>Access</w:t>
       </w:r>
     </w:p>
@@ -20199,14 +19696,15 @@
       <w:pPr>
         <w:pStyle w:val="Ttulo1"/>
       </w:pPr>
-      <w:bookmarkStart w:id="20" w:name="_Toc7702135"/>
+      <w:bookmarkStart w:id="19" w:name="_Toc7725318"/>
       <w:r>
+        <w:lastRenderedPageBreak/>
         <w:t>Use case 9.3 List applications</w:t>
       </w:r>
       <w:r>
         <w:t xml:space="preserve"> (company)</w:t>
       </w:r>
-      <w:bookmarkEnd w:id="20"/>
+      <w:bookmarkEnd w:id="19"/>
     </w:p>
     <w:p>
       <w:pPr>
@@ -20393,7 +19891,6 @@
               <w:rPr>
                 <w:rStyle w:val="Textoennegrita"/>
               </w:rPr>
-              <w:lastRenderedPageBreak/>
               <w:t>Test 1</w:t>
             </w:r>
             <w:r>
@@ -20729,14 +20226,14 @@
       <w:pPr>
         <w:pStyle w:val="Ttulo1"/>
       </w:pPr>
-      <w:bookmarkStart w:id="21" w:name="_Toc7702136"/>
+      <w:bookmarkStart w:id="20" w:name="_Toc7725319"/>
       <w:r>
         <w:t>Use case 9.3 Show an application</w:t>
       </w:r>
       <w:r>
         <w:t xml:space="preserve"> (company)</w:t>
       </w:r>
-      <w:bookmarkEnd w:id="21"/>
+      <w:bookmarkEnd w:id="20"/>
     </w:p>
     <w:p>
       <w:pPr>
@@ -20941,7 +20438,6 @@
               <w:rPr>
                 <w:rStyle w:val="Textoennegrita"/>
               </w:rPr>
-              <w:lastRenderedPageBreak/>
               <w:t>Description</w:t>
             </w:r>
           </w:p>
@@ -21223,14 +20719,15 @@
       <w:pPr>
         <w:pStyle w:val="Ttulo1"/>
       </w:pPr>
-      <w:bookmarkStart w:id="22" w:name="_Toc7702137"/>
+      <w:bookmarkStart w:id="21" w:name="_Toc7725320"/>
       <w:r>
+        <w:lastRenderedPageBreak/>
         <w:t>Use case 9.3 Update an application</w:t>
       </w:r>
       <w:r>
         <w:t xml:space="preserve"> (company)</w:t>
       </w:r>
-      <w:bookmarkEnd w:id="22"/>
+      <w:bookmarkEnd w:id="21"/>
     </w:p>
     <w:p>
       <w:pPr>
@@ -21480,7 +20977,6 @@
               <w:rPr>
                 <w:rStyle w:val="Textoennegrita"/>
               </w:rPr>
-              <w:lastRenderedPageBreak/>
               <w:t>Description</w:t>
             </w:r>
           </w:p>
@@ -21613,10 +21109,10 @@
             </w:pPr>
             <w:r>
               <w:object w:dxaOrig="9180" w:dyaOrig="1296">
-                <v:shape id="_x0000_i1040" type="#_x0000_t75" style="width:415.15pt;height:58.65pt" o:ole="">
+                <v:shape id="_x0000_i1042" type="#_x0000_t75" style="width:415.15pt;height:58.65pt" o:ole="">
                   <v:imagedata r:id="rId78" o:title=""/>
                 </v:shape>
-                <o:OLEObject Type="Embed" ProgID="PBrush" ShapeID="_x0000_i1040" DrawAspect="Content" ObjectID="_1618314979" r:id="rId79"/>
+                <o:OLEObject Type="Embed" ProgID="PBrush" ShapeID="_x0000_i1042" DrawAspect="Content" ObjectID="_1618338071" r:id="rId79"/>
               </w:object>
             </w:r>
           </w:p>
@@ -21905,10 +21401,10 @@
             </w:pPr>
             <w:r>
               <w:object w:dxaOrig="9156" w:dyaOrig="2304">
-                <v:shape id="_x0000_i1041" type="#_x0000_t75" style="width:380.9pt;height:95.25pt" o:ole="">
+                <v:shape id="_x0000_i1043" type="#_x0000_t75" style="width:380.9pt;height:95.25pt" o:ole="">
                   <v:imagedata r:id="rId80" o:title=""/>
                 </v:shape>
-                <o:OLEObject Type="Embed" ProgID="PBrush" ShapeID="_x0000_i1041" DrawAspect="Content" ObjectID="_1618314980" r:id="rId81"/>
+                <o:OLEObject Type="Embed" ProgID="PBrush" ShapeID="_x0000_i1043" DrawAspect="Content" ObjectID="_1618338072" r:id="rId81"/>
               </w:object>
             </w:r>
           </w:p>
@@ -21939,6 +21435,7 @@
               <w:rPr>
                 <w:rStyle w:val="Textoennegrita"/>
               </w:rPr>
+              <w:lastRenderedPageBreak/>
               <w:t>Outcome</w:t>
             </w:r>
           </w:p>
@@ -22015,11 +21512,11 @@
       <w:pPr>
         <w:pStyle w:val="Ttulo1"/>
       </w:pPr>
-      <w:bookmarkStart w:id="23" w:name="_Toc7702138"/>
+      <w:bookmarkStart w:id="22" w:name="_Toc7725321"/>
       <w:r>
         <w:t>Use case 10.1 List applications (hacker)</w:t>
       </w:r>
-      <w:bookmarkEnd w:id="23"/>
+      <w:bookmarkEnd w:id="22"/>
     </w:p>
     <w:p>
       <w:pPr>
@@ -22094,7 +21591,6 @@
         <w:rPr>
           <w:noProof/>
         </w:rPr>
-        <w:lastRenderedPageBreak/>
         <w:drawing>
           <wp:inline distT="0" distB="0" distL="0" distR="0">
             <wp:extent cx="1252220" cy="2205355"/>
@@ -22357,10 +21853,10 @@
             </w:pPr>
             <w:r>
               <w:object w:dxaOrig="9192" w:dyaOrig="2340">
-                <v:shape id="_x0000_i1042" type="#_x0000_t75" style="width:417.5pt;height:106.25pt" o:ole="">
+                <v:shape id="_x0000_i1044" type="#_x0000_t75" style="width:417.5pt;height:106.25pt" o:ole="">
                   <v:imagedata r:id="rId83" o:title=""/>
                 </v:shape>
-                <o:OLEObject Type="Embed" ProgID="PBrush" ShapeID="_x0000_i1042" DrawAspect="Content" ObjectID="_1618314981" r:id="rId84"/>
+                <o:OLEObject Type="Embed" ProgID="PBrush" ShapeID="_x0000_i1044" DrawAspect="Content" ObjectID="_1618338073" r:id="rId84"/>
               </w:object>
             </w:r>
           </w:p>
@@ -22403,6 +21899,7 @@
               <w:rPr>
                 <w:rStyle w:val="Textoennegrita"/>
               </w:rPr>
+              <w:lastRenderedPageBreak/>
               <w:t>Outcome</w:t>
             </w:r>
           </w:p>
@@ -22479,11 +21976,11 @@
       <w:pPr>
         <w:pStyle w:val="Ttulo1"/>
       </w:pPr>
-      <w:bookmarkStart w:id="24" w:name="_Toc7702139"/>
+      <w:bookmarkStart w:id="23" w:name="_Toc7725322"/>
       <w:r>
         <w:t>Use case 10.1 Show an application (hacker)</w:t>
       </w:r>
-      <w:bookmarkEnd w:id="24"/>
+      <w:bookmarkEnd w:id="23"/>
     </w:p>
     <w:p>
       <w:pPr>
@@ -22562,7 +22059,6 @@
           <w:color w:val="auto"/>
           <w:sz w:val="24"/>
         </w:rPr>
-        <w:lastRenderedPageBreak/>
         <w:drawing>
           <wp:inline distT="0" distB="0" distL="0" distR="0">
             <wp:extent cx="5731510" cy="607060"/>
@@ -22820,6 +22316,7 @@
                 <w:color w:val="auto"/>
                 <w:sz w:val="24"/>
               </w:rPr>
+              <w:lastRenderedPageBreak/>
               <w:drawing>
                 <wp:anchor distT="0" distB="0" distL="114300" distR="114300" simplePos="0" relativeHeight="251665408" behindDoc="0" locked="0" layoutInCell="1" allowOverlap="1">
                   <wp:simplePos x="0" y="0"/>
@@ -22905,6 +22402,7 @@
               <w:rPr>
                 <w:rStyle w:val="Textoennegrita"/>
               </w:rPr>
+              <w:lastRenderedPageBreak/>
               <w:t>Outcome</w:t>
             </w:r>
           </w:p>
@@ -22981,11 +22479,11 @@
       <w:pPr>
         <w:pStyle w:val="Ttulo1"/>
       </w:pPr>
-      <w:bookmarkStart w:id="25" w:name="_Toc7702140"/>
+      <w:bookmarkStart w:id="24" w:name="_Toc7725323"/>
       <w:r>
         <w:t>Use case 10.1 Create an application (hacker)</w:t>
       </w:r>
-      <w:bookmarkEnd w:id="25"/>
+      <w:bookmarkEnd w:id="24"/>
     </w:p>
     <w:p>
       <w:pPr>
@@ -23070,7 +22568,6 @@
           <w:color w:val="auto"/>
           <w:sz w:val="24"/>
         </w:rPr>
-        <w:lastRenderedPageBreak/>
         <w:drawing>
           <wp:inline distT="0" distB="0" distL="0" distR="0">
             <wp:extent cx="1066800" cy="1676400"/>
@@ -23129,6 +22626,7 @@
         <w:rPr>
           <w:noProof/>
         </w:rPr>
+        <w:lastRenderedPageBreak/>
         <w:drawing>
           <wp:inline distT="0" distB="0" distL="0" distR="0">
             <wp:extent cx="5731510" cy="661035"/>
@@ -23382,10 +22880,10 @@
             </w:pPr>
             <w:r>
               <w:object w:dxaOrig="9156" w:dyaOrig="504">
-                <v:shape id="_x0000_i1043" type="#_x0000_t75" style="width:423.3pt;height:23.25pt" o:ole="">
+                <v:shape id="_x0000_i1045" type="#_x0000_t75" style="width:423.3pt;height:23.25pt" o:ole="">
                   <v:imagedata r:id="rId89" o:title=""/>
                 </v:shape>
-                <o:OLEObject Type="Embed" ProgID="PBrush" ShapeID="_x0000_i1043" DrawAspect="Content" ObjectID="_1618314982" r:id="rId90"/>
+                <o:OLEObject Type="Embed" ProgID="PBrush" ShapeID="_x0000_i1045" DrawAspect="Content" ObjectID="_1618338074" r:id="rId90"/>
               </w:object>
             </w:r>
           </w:p>
@@ -23504,11 +23002,11 @@
       <w:pPr>
         <w:pStyle w:val="Ttulo1"/>
       </w:pPr>
-      <w:bookmarkStart w:id="26" w:name="_Toc7702141"/>
+      <w:bookmarkStart w:id="25" w:name="_Toc7725324"/>
       <w:r>
         <w:t>Use case 10.1 Update an application (hacker)</w:t>
       </w:r>
-      <w:bookmarkEnd w:id="26"/>
+      <w:bookmarkEnd w:id="25"/>
     </w:p>
     <w:p>
       <w:pPr>
@@ -23583,7 +23081,6 @@
         <w:rPr>
           <w:noProof/>
         </w:rPr>
-        <w:lastRenderedPageBreak/>
         <w:drawing>
           <wp:inline distT="0" distB="0" distL="0" distR="0">
             <wp:extent cx="5724525" cy="975995"/>
@@ -23841,6 +23338,7 @@
               <w:rPr>
                 <w:rStyle w:val="Textoennegrita"/>
               </w:rPr>
+              <w:lastRenderedPageBreak/>
               <w:t>Expected</w:t>
             </w:r>
           </w:p>
@@ -23896,10 +23394,10 @@
             </w:pPr>
             <w:r>
               <w:object w:dxaOrig="9276" w:dyaOrig="516">
-                <v:shape id="_x0000_i1044" type="#_x0000_t75" style="width:421.55pt;height:23.25pt" o:ole="">
+                <v:shape id="_x0000_i1046" type="#_x0000_t75" style="width:421.55pt;height:23.25pt" o:ole="">
                   <v:imagedata r:id="rId92" o:title=""/>
                 </v:shape>
-                <o:OLEObject Type="Embed" ProgID="PBrush" ShapeID="_x0000_i1044" DrawAspect="Content" ObjectID="_1618314983" r:id="rId93"/>
+                <o:OLEObject Type="Embed" ProgID="PBrush" ShapeID="_x0000_i1046" DrawAspect="Content" ObjectID="_1618338075" r:id="rId93"/>
               </w:object>
             </w:r>
           </w:p>
@@ -24252,10 +23750,10 @@
             </w:pPr>
             <w:r>
               <w:object w:dxaOrig="10500" w:dyaOrig="672">
-                <v:shape id="_x0000_i1045" type="#_x0000_t75" style="width:400.65pt;height:25.55pt" o:ole="">
+                <v:shape id="_x0000_i1047" type="#_x0000_t75" style="width:400.65pt;height:25.55pt" o:ole="">
                   <v:imagedata r:id="rId94" o:title=""/>
                 </v:shape>
-                <o:OLEObject Type="Embed" ProgID="PBrush" ShapeID="_x0000_i1045" DrawAspect="Content" ObjectID="_1618314984" r:id="rId95"/>
+                <o:OLEObject Type="Embed" ProgID="PBrush" ShapeID="_x0000_i1047" DrawAspect="Content" ObjectID="_1618338076" r:id="rId95"/>
               </w:object>
             </w:r>
           </w:p>
@@ -24374,11 +23872,11 @@
       <w:pPr>
         <w:pStyle w:val="Ttulo1"/>
       </w:pPr>
-      <w:bookmarkStart w:id="27" w:name="_Toc7702142"/>
+      <w:bookmarkStart w:id="26" w:name="_Toc7725325"/>
       <w:r>
         <w:t>Use case 11.1 Register admin</w:t>
       </w:r>
-      <w:bookmarkEnd w:id="27"/>
+      <w:bookmarkEnd w:id="26"/>
     </w:p>
     <w:p>
       <w:pPr>
@@ -24405,7 +23903,6 @@
           <w:color w:val="auto"/>
           <w:sz w:val="24"/>
         </w:rPr>
-        <w:lastRenderedPageBreak/>
         <w:t xml:space="preserve">A user who is logged as an admin wants to create user accounts for new administrators. He or she must hit the ‘Register administrator’ </w:t>
       </w:r>
       <w:r>
@@ -24463,6 +23960,7 @@
         <w:rPr>
           <w:noProof/>
         </w:rPr>
+        <w:lastRenderedPageBreak/>
         <w:drawing>
           <wp:inline distT="0" distB="0" distL="0" distR="0">
             <wp:extent cx="1529080" cy="1183640"/>
@@ -25336,7 +24834,6 @@
               <w:rPr>
                 <w:rStyle w:val="Textoennegrita"/>
               </w:rPr>
-              <w:lastRenderedPageBreak/>
               <w:t>Description</w:t>
             </w:r>
           </w:p>
@@ -25572,6 +25069,7 @@
                 <w:color w:val="auto"/>
                 <w:sz w:val="24"/>
               </w:rPr>
+              <w:lastRenderedPageBreak/>
               <w:t>Expiration year: 2022</w:t>
             </w:r>
           </w:p>
@@ -25745,6 +25243,7 @@
               <w:rPr>
                 <w:rStyle w:val="Textoennegrita"/>
               </w:rPr>
+              <w:lastRenderedPageBreak/>
               <w:t>Expected</w:t>
             </w:r>
           </w:p>
@@ -25791,10 +25290,10 @@
             </w:pPr>
             <w:r>
               <w:object w:dxaOrig="6720" w:dyaOrig="1500">
-                <v:shape id="_x0000_i1046" type="#_x0000_t75" style="width:336.2pt;height:74.9pt" o:ole="">
+                <v:shape id="_x0000_i1048" type="#_x0000_t75" style="width:336.2pt;height:74.9pt" o:ole="">
                   <v:imagedata r:id="rId97" o:title=""/>
                 </v:shape>
-                <o:OLEObject Type="Embed" ProgID="PBrush" ShapeID="_x0000_i1046" DrawAspect="Content" ObjectID="_1618314985" r:id="rId98"/>
+                <o:OLEObject Type="Embed" ProgID="PBrush" ShapeID="_x0000_i1048" DrawAspect="Content" ObjectID="_1618338077" r:id="rId98"/>
               </w:object>
             </w:r>
           </w:p>
@@ -25913,11 +25412,11 @@
       <w:pPr>
         <w:pStyle w:val="Ttulo1"/>
       </w:pPr>
-      <w:bookmarkStart w:id="28" w:name="_Toc7702143"/>
+      <w:bookmarkStart w:id="27" w:name="_Toc7725326"/>
       <w:r>
         <w:t>Use case 11.2 Display dashboard</w:t>
       </w:r>
-      <w:bookmarkEnd w:id="28"/>
+      <w:bookmarkEnd w:id="27"/>
     </w:p>
     <w:p>
       <w:pPr>
@@ -26028,7 +25527,6 @@
         <w:rPr>
           <w:noProof/>
         </w:rPr>
-        <w:lastRenderedPageBreak/>
         <w:drawing>
           <wp:inline distT="0" distB="0" distL="0" distR="0">
             <wp:extent cx="1752600" cy="2057400"/>
@@ -26159,6 +25657,7 @@
               <w:rPr>
                 <w:rStyle w:val="Textoennegrita"/>
               </w:rPr>
+              <w:lastRenderedPageBreak/>
               <w:t>Description</w:t>
             </w:r>
           </w:p>
@@ -26472,14 +25971,14 @@
       <w:pPr>
         <w:pStyle w:val="Ttulo1"/>
       </w:pPr>
-      <w:bookmarkStart w:id="29" w:name="_Toc7702144"/>
+      <w:bookmarkStart w:id="28" w:name="_Toc7725327"/>
       <w:r>
         <w:t xml:space="preserve">Additional </w:t>
       </w:r>
       <w:r>
         <w:t>tests</w:t>
       </w:r>
-      <w:bookmarkEnd w:id="29"/>
+      <w:bookmarkEnd w:id="28"/>
     </w:p>
     <w:tbl>
       <w:tblPr>
@@ -26604,10 +26103,10 @@
             </w:pPr>
             <w:r>
               <w:object w:dxaOrig="8028" w:dyaOrig="4620">
-                <v:shape id="_x0000_i1047" type="#_x0000_t75" style="width:308.9pt;height:177.7pt" o:ole="">
+                <v:shape id="_x0000_i1049" type="#_x0000_t75" style="width:308.9pt;height:177.7pt" o:ole="">
                   <v:imagedata r:id="rId101" o:title=""/>
                 </v:shape>
-                <o:OLEObject Type="Embed" ProgID="PBrush" ShapeID="_x0000_i1047" DrawAspect="Content" ObjectID="_1618314986" r:id="rId102"/>
+                <o:OLEObject Type="Embed" ProgID="PBrush" ShapeID="_x0000_i1049" DrawAspect="Content" ObjectID="_1618338078" r:id="rId102"/>
               </w:object>
             </w:r>
           </w:p>
@@ -26634,6 +26133,7 @@
               <w:rPr>
                 <w:rStyle w:val="Textoennegrita"/>
               </w:rPr>
+              <w:lastRenderedPageBreak/>
               <w:t>Expected</w:t>
             </w:r>
           </w:p>
@@ -26680,10 +26180,10 @@
             </w:pPr>
             <w:r>
               <w:object w:dxaOrig="10236" w:dyaOrig="4752">
-                <v:shape id="_x0000_i1048" type="#_x0000_t75" style="width:371.05pt;height:172.45pt" o:ole="">
+                <v:shape id="_x0000_i1050" type="#_x0000_t75" style="width:371.05pt;height:172.45pt" o:ole="">
                   <v:imagedata r:id="rId103" o:title=""/>
                 </v:shape>
-                <o:OLEObject Type="Embed" ProgID="PBrush" ShapeID="_x0000_i1048" DrawAspect="Content" ObjectID="_1618314987" r:id="rId104"/>
+                <o:OLEObject Type="Embed" ProgID="PBrush" ShapeID="_x0000_i1050" DrawAspect="Content" ObjectID="_1618338079" r:id="rId104"/>
               </w:object>
             </w:r>
           </w:p>
@@ -29160,7 +28660,7 @@
 </file>
 
 <file path=customXml/itemProps1.xml><?xml version="1.0" encoding="utf-8"?>
-<ds:datastoreItem xmlns:ds="http://schemas.openxmlformats.org/officeDocument/2006/customXml" ds:itemID="{15C782CB-2C58-43B8-924C-2DA259B2CC48}">
+<ds:datastoreItem xmlns:ds="http://schemas.openxmlformats.org/officeDocument/2006/customXml" ds:itemID="{62B1C1E6-EB24-4454-BF60-13BC8B5ABDA5}">
   <ds:schemaRefs>
     <ds:schemaRef ds:uri="http://schemas.openxmlformats.org/officeDocument/2006/bibliography"/>
   </ds:schemaRefs>

</xml_diff>